<commit_message>
Update thiết kế giao diện_Vi.docx
</commit_message>
<xml_diff>
--- a/thiết kế giao diện/thiết kế giao diện_Vi.docx
+++ b/thiết kế giao diện/thiết kế giao diện_Vi.docx
@@ -26,8 +26,6 @@
         </w:rPr>
         <w:t>QUẢN LÝ PHÂN QUYỀN</w:t>
       </w:r>
-      <w:bookmarkStart w:id="0" w:name="_GoBack"/>
-      <w:bookmarkEnd w:id="0"/>
     </w:p>
     <w:p>
       <w:pPr>
@@ -3148,7 +3146,7 @@
                 <w:sz w:val="28"/>
                 <w:szCs w:val="28"/>
               </w:rPr>
-              <w:t>Maquyen</w:t>
+              <w:t>roleID</w:t>
             </w:r>
             <w:proofErr w:type="spellEnd"/>
           </w:p>
@@ -3164,13 +3162,15 @@
                 <w:szCs w:val="28"/>
               </w:rPr>
             </w:pPr>
-            <w:r>
-              <w:rPr>
-                <w:sz w:val="28"/>
-                <w:szCs w:val="28"/>
-              </w:rPr>
-              <w:t>String</w:t>
-            </w:r>
+            <w:proofErr w:type="spellStart"/>
+            <w:r>
+              <w:rPr>
+                <w:sz w:val="28"/>
+                <w:szCs w:val="28"/>
+              </w:rPr>
+              <w:t>int</w:t>
+            </w:r>
+            <w:proofErr w:type="spellEnd"/>
           </w:p>
         </w:tc>
         <w:tc>
@@ -3286,13 +3286,6 @@
               <w:t>Tenquyen</w:t>
             </w:r>
             <w:proofErr w:type="spellEnd"/>
-            <w:r>
-              <w:rPr>
-                <w:sz w:val="28"/>
-                <w:szCs w:val="28"/>
-              </w:rPr>
-              <w:t xml:space="preserve"> </w:t>
-            </w:r>
           </w:p>
         </w:tc>
         <w:tc>
@@ -3306,12 +3299,21 @@
                 <w:szCs w:val="28"/>
               </w:rPr>
             </w:pPr>
-            <w:r>
-              <w:rPr>
-                <w:sz w:val="28"/>
-                <w:szCs w:val="28"/>
-              </w:rPr>
-              <w:t>String</w:t>
+            <w:proofErr w:type="spellStart"/>
+            <w:r>
+              <w:rPr>
+                <w:sz w:val="28"/>
+                <w:szCs w:val="28"/>
+              </w:rPr>
+              <w:t>Varchar</w:t>
+            </w:r>
+            <w:proofErr w:type="spellEnd"/>
+            <w:r>
+              <w:rPr>
+                <w:sz w:val="28"/>
+                <w:szCs w:val="28"/>
+              </w:rPr>
+              <w:t xml:space="preserve"> </w:t>
             </w:r>
           </w:p>
         </w:tc>
@@ -3400,7 +3402,7 @@
                 <w:sz w:val="28"/>
                 <w:szCs w:val="28"/>
               </w:rPr>
-              <w:t>Chitietquyen</w:t>
+              <w:t>Chitiet</w:t>
             </w:r>
             <w:proofErr w:type="spellEnd"/>
           </w:p>
@@ -3416,12 +3418,21 @@
                 <w:szCs w:val="28"/>
               </w:rPr>
             </w:pPr>
-            <w:r>
-              <w:rPr>
-                <w:sz w:val="28"/>
-                <w:szCs w:val="28"/>
-              </w:rPr>
-              <w:t xml:space="preserve">String </w:t>
+            <w:proofErr w:type="spellStart"/>
+            <w:r>
+              <w:rPr>
+                <w:sz w:val="28"/>
+                <w:szCs w:val="28"/>
+              </w:rPr>
+              <w:t>Varchar</w:t>
+            </w:r>
+            <w:proofErr w:type="spellEnd"/>
+            <w:r>
+              <w:rPr>
+                <w:sz w:val="28"/>
+                <w:szCs w:val="28"/>
+              </w:rPr>
+              <w:t xml:space="preserve"> </w:t>
             </w:r>
           </w:p>
         </w:tc>
@@ -3764,8 +3775,10 @@
                 <w:sz w:val="28"/>
                 <w:szCs w:val="28"/>
               </w:rPr>
-              <w:t>String</w:t>
-            </w:r>
+              <w:t>int</w:t>
+            </w:r>
+            <w:bookmarkStart w:id="0" w:name="_GoBack"/>
+            <w:bookmarkEnd w:id="0"/>
           </w:p>
         </w:tc>
         <w:tc>
@@ -6465,14 +6478,7 @@
                 <w:sz w:val="28"/>
                 <w:szCs w:val="28"/>
               </w:rPr>
-              <w:t>mớ</w:t>
-            </w:r>
-            <w:r>
-              <w:rPr>
-                <w:sz w:val="28"/>
-                <w:szCs w:val="28"/>
-              </w:rPr>
-              <w:t>i</w:t>
+              <w:t>mới</w:t>
             </w:r>
             <w:proofErr w:type="spellEnd"/>
             <w:r>
@@ -6844,14 +6850,7 @@
                 <w:sz w:val="28"/>
                 <w:szCs w:val="28"/>
               </w:rPr>
-              <w:t>Sử</w:t>
-            </w:r>
-            <w:r>
-              <w:rPr>
-                <w:sz w:val="28"/>
-                <w:szCs w:val="28"/>
-              </w:rPr>
-              <w:t>a</w:t>
+              <w:t>Sửa</w:t>
             </w:r>
             <w:proofErr w:type="spellEnd"/>
             <w:r>
@@ -7077,14 +7076,7 @@
                 <w:sz w:val="28"/>
                 <w:szCs w:val="28"/>
               </w:rPr>
-              <w:t>kiế</w:t>
-            </w:r>
-            <w:r>
-              <w:rPr>
-                <w:sz w:val="28"/>
-                <w:szCs w:val="28"/>
-              </w:rPr>
-              <w:t>m</w:t>
+              <w:t>kiếm</w:t>
             </w:r>
             <w:proofErr w:type="spellEnd"/>
             <w:r>
@@ -7747,14 +7739,7 @@
                 <w:sz w:val="28"/>
                 <w:szCs w:val="28"/>
               </w:rPr>
-              <w:t>mộ</w:t>
-            </w:r>
-            <w:r>
-              <w:rPr>
-                <w:sz w:val="28"/>
-                <w:szCs w:val="28"/>
-              </w:rPr>
-              <w:t>t</w:t>
+              <w:t>một</w:t>
             </w:r>
             <w:proofErr w:type="spellEnd"/>
             <w:r>
@@ -8144,14 +8129,7 @@
                 <w:sz w:val="28"/>
                 <w:szCs w:val="28"/>
               </w:rPr>
-              <w:t>Sử</w:t>
-            </w:r>
-            <w:r>
-              <w:rPr>
-                <w:sz w:val="28"/>
-                <w:szCs w:val="28"/>
-              </w:rPr>
-              <w:t>a</w:t>
+              <w:t>Sửa</w:t>
             </w:r>
             <w:proofErr w:type="spellEnd"/>
             <w:r>
@@ -8356,14 +8334,7 @@
                 <w:sz w:val="28"/>
                 <w:szCs w:val="28"/>
               </w:rPr>
-              <w:t>Nhậ</w:t>
-            </w:r>
-            <w:r>
-              <w:rPr>
-                <w:sz w:val="28"/>
-                <w:szCs w:val="28"/>
-              </w:rPr>
-              <w:t>p</w:t>
+              <w:t>Nhập</w:t>
             </w:r>
             <w:proofErr w:type="spellEnd"/>
             <w:r>
@@ -8765,14 +8736,7 @@
                 <w:sz w:val="28"/>
                 <w:szCs w:val="28"/>
               </w:rPr>
-              <w:t>Quả</w:t>
-            </w:r>
-            <w:r>
-              <w:rPr>
-                <w:sz w:val="28"/>
-                <w:szCs w:val="28"/>
-              </w:rPr>
-              <w:t>n</w:t>
+              <w:t>Quản</w:t>
             </w:r>
             <w:proofErr w:type="spellEnd"/>
             <w:r>
@@ -9171,7 +9135,14 @@
           <w:sz w:val="28"/>
           <w:szCs w:val="28"/>
         </w:rPr>
-        <w:t>quản</w:t>
+        <w:t>quả</w:t>
+      </w:r>
+      <w:r>
+        <w:rPr>
+          <w:sz w:val="28"/>
+          <w:szCs w:val="28"/>
+        </w:rPr>
+        <w:t>n</w:t>
       </w:r>
       <w:proofErr w:type="spellEnd"/>
       <w:r>
@@ -9203,7 +9174,7 @@
           <w:sz w:val="28"/>
           <w:szCs w:val="28"/>
         </w:rPr>
-        <w:t>phân</w:t>
+        <w:t>chương</w:t>
       </w:r>
       <w:proofErr w:type="spellEnd"/>
       <w:r>
@@ -9219,7 +9190,39 @@
           <w:sz w:val="28"/>
           <w:szCs w:val="28"/>
         </w:rPr>
-        <w:t>quyền</w:t>
+        <w:t>trình</w:t>
+      </w:r>
+      <w:proofErr w:type="spellEnd"/>
+      <w:r>
+        <w:rPr>
+          <w:sz w:val="28"/>
+          <w:szCs w:val="28"/>
+        </w:rPr>
+        <w:t xml:space="preserve"> </w:t>
+      </w:r>
+      <w:proofErr w:type="spellStart"/>
+      <w:r>
+        <w:rPr>
+          <w:sz w:val="28"/>
+          <w:szCs w:val="28"/>
+        </w:rPr>
+        <w:t>khuyến</w:t>
+      </w:r>
+      <w:proofErr w:type="spellEnd"/>
+      <w:r>
+        <w:rPr>
+          <w:sz w:val="28"/>
+          <w:szCs w:val="28"/>
+        </w:rPr>
+        <w:t xml:space="preserve"> </w:t>
+      </w:r>
+      <w:proofErr w:type="spellStart"/>
+      <w:r>
+        <w:rPr>
+          <w:sz w:val="28"/>
+          <w:szCs w:val="28"/>
+        </w:rPr>
+        <w:t>mãi</w:t>
       </w:r>
       <w:proofErr w:type="spellEnd"/>
     </w:p>
@@ -9230,12 +9233,12 @@
         <w:tblLook w:val="04A0" w:firstRow="1" w:lastRow="0" w:firstColumn="1" w:lastColumn="0" w:noHBand="0" w:noVBand="1"/>
       </w:tblPr>
       <w:tblGrid>
-        <w:gridCol w:w="1075"/>
-        <w:gridCol w:w="1710"/>
-        <w:gridCol w:w="1260"/>
-        <w:gridCol w:w="1620"/>
-        <w:gridCol w:w="2126"/>
-        <w:gridCol w:w="1559"/>
+        <w:gridCol w:w="1063"/>
+        <w:gridCol w:w="1957"/>
+        <w:gridCol w:w="1104"/>
+        <w:gridCol w:w="1600"/>
+        <w:gridCol w:w="2091"/>
+        <w:gridCol w:w="1535"/>
       </w:tblGrid>
       <w:tr>
         <w:tc>
@@ -9261,7 +9264,7 @@
         </w:tc>
         <w:tc>
           <w:tcPr>
-            <w:tcW w:w="1710" w:type="dxa"/>
+            <w:tcW w:w="1980" w:type="dxa"/>
           </w:tcPr>
           <w:p>
             <w:pPr>
@@ -9300,7 +9303,7 @@
         </w:tc>
         <w:tc>
           <w:tcPr>
-            <w:tcW w:w="1260" w:type="dxa"/>
+            <w:tcW w:w="990" w:type="dxa"/>
           </w:tcPr>
           <w:p>
             <w:pPr>
@@ -9494,44 +9497,78 @@
         </w:tc>
         <w:tc>
           <w:tcPr>
-            <w:tcW w:w="1710" w:type="dxa"/>
-          </w:tcPr>
-          <w:p>
-            <w:pPr>
-              <w:rPr>
-                <w:sz w:val="28"/>
-                <w:szCs w:val="28"/>
-              </w:rPr>
-            </w:pPr>
-            <w:proofErr w:type="spellStart"/>
-            <w:r>
-              <w:rPr>
-                <w:sz w:val="28"/>
-                <w:szCs w:val="28"/>
-              </w:rPr>
-              <w:t>Mact</w:t>
-            </w:r>
-            <w:proofErr w:type="spellEnd"/>
-          </w:p>
-        </w:tc>
-        <w:tc>
-          <w:tcPr>
-            <w:tcW w:w="1260" w:type="dxa"/>
-          </w:tcPr>
-          <w:p>
-            <w:pPr>
-              <w:rPr>
-                <w:sz w:val="28"/>
-                <w:szCs w:val="28"/>
-              </w:rPr>
-            </w:pPr>
-            <w:r>
-              <w:rPr>
-                <w:sz w:val="28"/>
-                <w:szCs w:val="28"/>
-              </w:rPr>
-              <w:t>String</w:t>
-            </w:r>
+            <w:tcW w:w="1980" w:type="dxa"/>
+          </w:tcPr>
+          <w:p>
+            <w:pPr>
+              <w:rPr>
+                <w:sz w:val="28"/>
+                <w:szCs w:val="28"/>
+              </w:rPr>
+            </w:pPr>
+            <w:proofErr w:type="spellStart"/>
+            <w:r>
+              <w:rPr>
+                <w:sz w:val="28"/>
+                <w:szCs w:val="28"/>
+              </w:rPr>
+              <w:t>Mã</w:t>
+            </w:r>
+            <w:proofErr w:type="spellEnd"/>
+            <w:r>
+              <w:rPr>
+                <w:sz w:val="28"/>
+                <w:szCs w:val="28"/>
+              </w:rPr>
+              <w:t xml:space="preserve"> </w:t>
+            </w:r>
+            <w:proofErr w:type="spellStart"/>
+            <w:r>
+              <w:rPr>
+                <w:sz w:val="28"/>
+                <w:szCs w:val="28"/>
+              </w:rPr>
+              <w:t>giảm</w:t>
+            </w:r>
+            <w:proofErr w:type="spellEnd"/>
+            <w:r>
+              <w:rPr>
+                <w:sz w:val="28"/>
+                <w:szCs w:val="28"/>
+              </w:rPr>
+              <w:t xml:space="preserve"> </w:t>
+            </w:r>
+            <w:proofErr w:type="spellStart"/>
+            <w:r>
+              <w:rPr>
+                <w:sz w:val="28"/>
+                <w:szCs w:val="28"/>
+              </w:rPr>
+              <w:t>giá</w:t>
+            </w:r>
+            <w:proofErr w:type="spellEnd"/>
+          </w:p>
+        </w:tc>
+        <w:tc>
+          <w:tcPr>
+            <w:tcW w:w="990" w:type="dxa"/>
+          </w:tcPr>
+          <w:p>
+            <w:pPr>
+              <w:rPr>
+                <w:sz w:val="28"/>
+                <w:szCs w:val="28"/>
+              </w:rPr>
+            </w:pPr>
+            <w:proofErr w:type="spellStart"/>
+            <w:r>
+              <w:rPr>
+                <w:sz w:val="28"/>
+                <w:szCs w:val="28"/>
+              </w:rPr>
+              <w:t>int</w:t>
+            </w:r>
+            <w:proofErr w:type="spellEnd"/>
           </w:p>
         </w:tc>
         <w:tc>
@@ -9629,50 +9666,84 @@
         </w:tc>
         <w:tc>
           <w:tcPr>
-            <w:tcW w:w="1710" w:type="dxa"/>
-          </w:tcPr>
-          <w:p>
-            <w:pPr>
-              <w:rPr>
-                <w:sz w:val="28"/>
-                <w:szCs w:val="28"/>
-              </w:rPr>
-            </w:pPr>
-            <w:proofErr w:type="spellStart"/>
-            <w:r>
-              <w:rPr>
-                <w:sz w:val="28"/>
-                <w:szCs w:val="28"/>
-              </w:rPr>
-              <w:t>T</w:t>
-            </w:r>
-            <w:r>
-              <w:rPr>
-                <w:sz w:val="28"/>
-                <w:szCs w:val="28"/>
-              </w:rPr>
-              <w:t>enct</w:t>
-            </w:r>
-            <w:proofErr w:type="spellEnd"/>
-          </w:p>
-        </w:tc>
-        <w:tc>
-          <w:tcPr>
-            <w:tcW w:w="1260" w:type="dxa"/>
-          </w:tcPr>
-          <w:p>
-            <w:pPr>
-              <w:rPr>
-                <w:sz w:val="28"/>
-                <w:szCs w:val="28"/>
-              </w:rPr>
-            </w:pPr>
-            <w:r>
-              <w:rPr>
-                <w:sz w:val="28"/>
-                <w:szCs w:val="28"/>
-              </w:rPr>
-              <w:t>String</w:t>
+            <w:tcW w:w="1980" w:type="dxa"/>
+          </w:tcPr>
+          <w:p>
+            <w:pPr>
+              <w:rPr>
+                <w:sz w:val="28"/>
+                <w:szCs w:val="28"/>
+              </w:rPr>
+            </w:pPr>
+            <w:proofErr w:type="spellStart"/>
+            <w:r>
+              <w:rPr>
+                <w:sz w:val="28"/>
+                <w:szCs w:val="28"/>
+              </w:rPr>
+              <w:t>Ngày</w:t>
+            </w:r>
+            <w:proofErr w:type="spellEnd"/>
+            <w:r>
+              <w:rPr>
+                <w:sz w:val="28"/>
+                <w:szCs w:val="28"/>
+              </w:rPr>
+              <w:t xml:space="preserve"> </w:t>
+            </w:r>
+            <w:proofErr w:type="spellStart"/>
+            <w:r>
+              <w:rPr>
+                <w:sz w:val="28"/>
+                <w:szCs w:val="28"/>
+              </w:rPr>
+              <w:t>bắt</w:t>
+            </w:r>
+            <w:proofErr w:type="spellEnd"/>
+            <w:r>
+              <w:rPr>
+                <w:sz w:val="28"/>
+                <w:szCs w:val="28"/>
+              </w:rPr>
+              <w:t xml:space="preserve"> </w:t>
+            </w:r>
+            <w:proofErr w:type="spellStart"/>
+            <w:r>
+              <w:rPr>
+                <w:sz w:val="28"/>
+                <w:szCs w:val="28"/>
+              </w:rPr>
+              <w:t>đầu</w:t>
+            </w:r>
+            <w:proofErr w:type="spellEnd"/>
+          </w:p>
+        </w:tc>
+        <w:tc>
+          <w:tcPr>
+            <w:tcW w:w="990" w:type="dxa"/>
+          </w:tcPr>
+          <w:p>
+            <w:pPr>
+              <w:rPr>
+                <w:sz w:val="28"/>
+                <w:szCs w:val="28"/>
+              </w:rPr>
+            </w:pPr>
+            <w:proofErr w:type="spellStart"/>
+            <w:r>
+              <w:rPr>
+                <w:sz w:val="28"/>
+                <w:szCs w:val="28"/>
+              </w:rPr>
+              <w:t>Varchar</w:t>
+            </w:r>
+            <w:proofErr w:type="spellEnd"/>
+            <w:r>
+              <w:rPr>
+                <w:sz w:val="28"/>
+                <w:szCs w:val="28"/>
+              </w:rPr>
+              <w:t xml:space="preserve"> </w:t>
             </w:r>
           </w:p>
         </w:tc>
@@ -9740,49 +9811,91 @@
                 <w:sz w:val="28"/>
                 <w:szCs w:val="28"/>
               </w:rPr>
+              <w:lastRenderedPageBreak/>
               <w:t>3</w:t>
             </w:r>
           </w:p>
         </w:tc>
         <w:tc>
           <w:tcPr>
-            <w:tcW w:w="1710" w:type="dxa"/>
-          </w:tcPr>
-          <w:p>
-            <w:pPr>
-              <w:rPr>
-                <w:sz w:val="28"/>
-                <w:szCs w:val="28"/>
-              </w:rPr>
-            </w:pPr>
-            <w:proofErr w:type="spellStart"/>
-            <w:r>
-              <w:rPr>
-                <w:sz w:val="28"/>
-                <w:szCs w:val="28"/>
-              </w:rPr>
-              <w:t>Loaict</w:t>
-            </w:r>
-            <w:proofErr w:type="spellEnd"/>
-          </w:p>
-        </w:tc>
-        <w:tc>
-          <w:tcPr>
-            <w:tcW w:w="1260" w:type="dxa"/>
-          </w:tcPr>
-          <w:p>
-            <w:pPr>
-              <w:rPr>
-                <w:sz w:val="28"/>
-                <w:szCs w:val="28"/>
-              </w:rPr>
-            </w:pPr>
-            <w:r>
-              <w:rPr>
-                <w:sz w:val="28"/>
-                <w:szCs w:val="28"/>
-              </w:rPr>
-              <w:t xml:space="preserve">String </w:t>
+            <w:tcW w:w="1980" w:type="dxa"/>
+          </w:tcPr>
+          <w:p>
+            <w:pPr>
+              <w:rPr>
+                <w:sz w:val="28"/>
+                <w:szCs w:val="28"/>
+              </w:rPr>
+            </w:pPr>
+            <w:proofErr w:type="spellStart"/>
+            <w:r>
+              <w:rPr>
+                <w:sz w:val="28"/>
+                <w:szCs w:val="28"/>
+              </w:rPr>
+              <w:t>Ngày</w:t>
+            </w:r>
+            <w:proofErr w:type="spellEnd"/>
+            <w:r>
+              <w:rPr>
+                <w:sz w:val="28"/>
+                <w:szCs w:val="28"/>
+              </w:rPr>
+              <w:t xml:space="preserve"> </w:t>
+            </w:r>
+            <w:proofErr w:type="spellStart"/>
+            <w:r>
+              <w:rPr>
+                <w:sz w:val="28"/>
+                <w:szCs w:val="28"/>
+              </w:rPr>
+              <w:t>kết</w:t>
+            </w:r>
+            <w:proofErr w:type="spellEnd"/>
+            <w:r>
+              <w:rPr>
+                <w:sz w:val="28"/>
+                <w:szCs w:val="28"/>
+              </w:rPr>
+              <w:t xml:space="preserve"> </w:t>
+            </w:r>
+            <w:proofErr w:type="spellStart"/>
+            <w:r>
+              <w:rPr>
+                <w:sz w:val="28"/>
+                <w:szCs w:val="28"/>
+              </w:rPr>
+              <w:t>thúc</w:t>
+            </w:r>
+            <w:proofErr w:type="spellEnd"/>
+          </w:p>
+        </w:tc>
+        <w:tc>
+          <w:tcPr>
+            <w:tcW w:w="990" w:type="dxa"/>
+          </w:tcPr>
+          <w:p>
+            <w:pPr>
+              <w:rPr>
+                <w:sz w:val="28"/>
+                <w:szCs w:val="28"/>
+              </w:rPr>
+            </w:pPr>
+            <w:proofErr w:type="spellStart"/>
+            <w:r>
+              <w:rPr>
+                <w:sz w:val="28"/>
+                <w:szCs w:val="28"/>
+              </w:rPr>
+              <w:t>Varchar</w:t>
+            </w:r>
+            <w:proofErr w:type="spellEnd"/>
+            <w:r>
+              <w:rPr>
+                <w:sz w:val="28"/>
+                <w:szCs w:val="28"/>
+              </w:rPr>
+              <w:t xml:space="preserve"> </w:t>
             </w:r>
           </w:p>
         </w:tc>
@@ -9850,50 +9963,90 @@
                 <w:sz w:val="28"/>
                 <w:szCs w:val="28"/>
               </w:rPr>
-              <w:lastRenderedPageBreak/>
               <w:t>4</w:t>
             </w:r>
           </w:p>
         </w:tc>
         <w:tc>
           <w:tcPr>
-            <w:tcW w:w="1710" w:type="dxa"/>
-          </w:tcPr>
-          <w:p>
-            <w:pPr>
-              <w:rPr>
-                <w:sz w:val="28"/>
-                <w:szCs w:val="28"/>
-              </w:rPr>
-            </w:pPr>
-            <w:proofErr w:type="spellStart"/>
-            <w:r>
-              <w:rPr>
-                <w:sz w:val="28"/>
-                <w:szCs w:val="28"/>
-              </w:rPr>
-              <w:t>Ngaybd</w:t>
-            </w:r>
-            <w:proofErr w:type="spellEnd"/>
-          </w:p>
-        </w:tc>
-        <w:tc>
-          <w:tcPr>
-            <w:tcW w:w="1260" w:type="dxa"/>
-          </w:tcPr>
-          <w:p>
-            <w:pPr>
-              <w:rPr>
-                <w:sz w:val="28"/>
-                <w:szCs w:val="28"/>
-              </w:rPr>
-            </w:pPr>
-            <w:r>
-              <w:rPr>
-                <w:sz w:val="28"/>
-                <w:szCs w:val="28"/>
-              </w:rPr>
-              <w:t>Date</w:t>
+            <w:tcW w:w="1980" w:type="dxa"/>
+          </w:tcPr>
+          <w:p>
+            <w:pPr>
+              <w:rPr>
+                <w:sz w:val="28"/>
+                <w:szCs w:val="28"/>
+              </w:rPr>
+            </w:pPr>
+            <w:proofErr w:type="spellStart"/>
+            <w:r>
+              <w:rPr>
+                <w:sz w:val="28"/>
+                <w:szCs w:val="28"/>
+              </w:rPr>
+              <w:t>Loại</w:t>
+            </w:r>
+            <w:proofErr w:type="spellEnd"/>
+            <w:r>
+              <w:rPr>
+                <w:sz w:val="28"/>
+                <w:szCs w:val="28"/>
+              </w:rPr>
+              <w:t xml:space="preserve"> </w:t>
+            </w:r>
+            <w:proofErr w:type="spellStart"/>
+            <w:r>
+              <w:rPr>
+                <w:sz w:val="28"/>
+                <w:szCs w:val="28"/>
+              </w:rPr>
+              <w:t>chương</w:t>
+            </w:r>
+            <w:proofErr w:type="spellEnd"/>
+            <w:r>
+              <w:rPr>
+                <w:sz w:val="28"/>
+                <w:szCs w:val="28"/>
+              </w:rPr>
+              <w:t xml:space="preserve"> </w:t>
+            </w:r>
+            <w:proofErr w:type="spellStart"/>
+            <w:r>
+              <w:rPr>
+                <w:sz w:val="28"/>
+                <w:szCs w:val="28"/>
+              </w:rPr>
+              <w:t>trình</w:t>
+            </w:r>
+            <w:proofErr w:type="spellEnd"/>
+          </w:p>
+        </w:tc>
+        <w:tc>
+          <w:tcPr>
+            <w:tcW w:w="990" w:type="dxa"/>
+          </w:tcPr>
+          <w:p>
+            <w:pPr>
+              <w:rPr>
+                <w:sz w:val="28"/>
+                <w:szCs w:val="28"/>
+              </w:rPr>
+            </w:pPr>
+            <w:proofErr w:type="spellStart"/>
+            <w:r>
+              <w:rPr>
+                <w:sz w:val="28"/>
+                <w:szCs w:val="28"/>
+              </w:rPr>
+              <w:t>Varchar</w:t>
+            </w:r>
+            <w:proofErr w:type="spellEnd"/>
+            <w:r>
+              <w:rPr>
+                <w:sz w:val="28"/>
+                <w:szCs w:val="28"/>
+              </w:rPr>
+              <w:t xml:space="preserve"> </w:t>
             </w:r>
           </w:p>
         </w:tc>
@@ -9967,43 +10120,91 @@
         </w:tc>
         <w:tc>
           <w:tcPr>
-            <w:tcW w:w="1710" w:type="dxa"/>
-          </w:tcPr>
-          <w:p>
-            <w:pPr>
-              <w:rPr>
-                <w:sz w:val="28"/>
-                <w:szCs w:val="28"/>
-              </w:rPr>
-            </w:pPr>
-            <w:proofErr w:type="spellStart"/>
-            <w:r>
-              <w:rPr>
-                <w:sz w:val="28"/>
-                <w:szCs w:val="28"/>
-              </w:rPr>
-              <w:t>Ngaykt</w:t>
-            </w:r>
-            <w:proofErr w:type="spellEnd"/>
-          </w:p>
-        </w:tc>
-        <w:tc>
-          <w:tcPr>
-            <w:tcW w:w="1260" w:type="dxa"/>
-          </w:tcPr>
-          <w:p>
-            <w:pPr>
-              <w:rPr>
-                <w:sz w:val="28"/>
-                <w:szCs w:val="28"/>
-              </w:rPr>
-            </w:pPr>
-            <w:r>
-              <w:rPr>
-                <w:sz w:val="28"/>
-                <w:szCs w:val="28"/>
-              </w:rPr>
-              <w:t>Date</w:t>
+            <w:tcW w:w="1980" w:type="dxa"/>
+          </w:tcPr>
+          <w:p>
+            <w:pPr>
+              <w:rPr>
+                <w:sz w:val="28"/>
+                <w:szCs w:val="28"/>
+              </w:rPr>
+            </w:pPr>
+            <w:r>
+              <w:rPr>
+                <w:sz w:val="28"/>
+                <w:szCs w:val="28"/>
+              </w:rPr>
+              <w:t xml:space="preserve">Chi </w:t>
+            </w:r>
+            <w:proofErr w:type="spellStart"/>
+            <w:r>
+              <w:rPr>
+                <w:sz w:val="28"/>
+                <w:szCs w:val="28"/>
+              </w:rPr>
+              <w:t>tiết</w:t>
+            </w:r>
+            <w:proofErr w:type="spellEnd"/>
+            <w:r>
+              <w:rPr>
+                <w:sz w:val="28"/>
+                <w:szCs w:val="28"/>
+              </w:rPr>
+              <w:t xml:space="preserve"> </w:t>
+            </w:r>
+            <w:proofErr w:type="spellStart"/>
+            <w:r>
+              <w:rPr>
+                <w:sz w:val="28"/>
+                <w:szCs w:val="28"/>
+              </w:rPr>
+              <w:t>chương</w:t>
+            </w:r>
+            <w:proofErr w:type="spellEnd"/>
+            <w:r>
+              <w:rPr>
+                <w:sz w:val="28"/>
+                <w:szCs w:val="28"/>
+              </w:rPr>
+              <w:t xml:space="preserve"> </w:t>
+            </w:r>
+            <w:proofErr w:type="spellStart"/>
+            <w:r>
+              <w:rPr>
+                <w:sz w:val="28"/>
+                <w:szCs w:val="28"/>
+              </w:rPr>
+              <w:t>trình</w:t>
+            </w:r>
+            <w:proofErr w:type="spellEnd"/>
+          </w:p>
+        </w:tc>
+        <w:tc>
+          <w:tcPr>
+            <w:tcW w:w="990" w:type="dxa"/>
+          </w:tcPr>
+          <w:p>
+            <w:pPr>
+              <w:rPr>
+                <w:sz w:val="28"/>
+                <w:szCs w:val="28"/>
+              </w:rPr>
+            </w:pPr>
+            <w:proofErr w:type="spellStart"/>
+            <w:r>
+              <w:rPr>
+                <w:sz w:val="28"/>
+                <w:szCs w:val="28"/>
+              </w:rPr>
+              <w:t>Varchar</w:t>
+            </w:r>
+            <w:proofErr w:type="spellEnd"/>
+            <w:r>
+              <w:rPr>
+                <w:sz w:val="28"/>
+                <w:szCs w:val="28"/>
+              </w:rPr>
+              <w:t xml:space="preserve"> </w:t>
             </w:r>
           </w:p>
         </w:tc>
@@ -12363,6 +12564,7 @@
                 <w:sz w:val="28"/>
                 <w:szCs w:val="28"/>
               </w:rPr>
+              <w:lastRenderedPageBreak/>
               <w:t>2</w:t>
             </w:r>
           </w:p>
@@ -12613,7 +12815,6 @@
                 <w:sz w:val="28"/>
                 <w:szCs w:val="28"/>
               </w:rPr>
-              <w:lastRenderedPageBreak/>
               <w:t xml:space="preserve">2/ </w:t>
             </w:r>
             <w:proofErr w:type="spellStart"/>
@@ -12717,7 +12918,6 @@
                 <w:sz w:val="28"/>
                 <w:szCs w:val="28"/>
               </w:rPr>
-              <w:lastRenderedPageBreak/>
               <w:t>Xóa</w:t>
             </w:r>
             <w:proofErr w:type="spellEnd"/>
@@ -12773,7 +12973,6 @@
                 <w:sz w:val="28"/>
                 <w:szCs w:val="28"/>
               </w:rPr>
-              <w:lastRenderedPageBreak/>
               <w:t>khuyến</w:t>
             </w:r>
             <w:proofErr w:type="spellEnd"/>
@@ -12826,7 +13025,6 @@
                 <w:sz w:val="28"/>
                 <w:szCs w:val="28"/>
               </w:rPr>
-              <w:lastRenderedPageBreak/>
               <w:t>3</w:t>
             </w:r>
           </w:p>

</xml_diff>